<commit_message>
More tidy Instructions file
</commit_message>
<xml_diff>
--- a/docs/Instructions.docx
+++ b/docs/Instructions.docx
@@ -5,11 +5,31 @@
     <w:p>
       <w:pPr>
         <w:rPr>
-          <w:sz w:val="32"/>
-          <w:szCs w:val="32"/>
-          <w:lang w:bidi="he-IL"/>
-        </w:rPr>
-      </w:pPr>
+          <w:b/>
+          <w:bCs/>
+          <w:i/>
+          <w:iCs/>
+          <w:color w:val="00B050"/>
+          <w:sz w:val="32"/>
+          <w:szCs w:val="32"/>
+          <w:u w:val="single"/>
+          <w:lang w:bidi="he-IL"/>
+        </w:rPr>
+      </w:pPr>
+      <w:r>
+        <w:rPr>
+          <w:b/>
+          <w:bCs/>
+          <w:i/>
+          <w:iCs/>
+          <w:color w:val="00B050"/>
+          <w:sz w:val="32"/>
+          <w:szCs w:val="32"/>
+          <w:u w:val="single"/>
+          <w:lang w:bidi="he-IL"/>
+        </w:rPr>
+        <w:t>The Main Menu:-</w:t>
+      </w:r>
     </w:p>
     <w:p>
       <w:pPr>
@@ -33,18 +53,8 @@
           <w:szCs w:val="32"/>
           <w:lang w:bidi="he-IL"/>
         </w:rPr>
-        <w:t xml:space="preserve">The system’s main menu is printed the moment you run the </w:t>
-      </w:r>
-      <w:proofErr w:type="gramStart"/>
-      <w:r>
-        <w:rPr>
-          <w:sz w:val="32"/>
-          <w:szCs w:val="32"/>
-          <w:lang w:bidi="he-IL"/>
-        </w:rPr>
-        <w:t>program :</w:t>
-      </w:r>
-      <w:proofErr w:type="gramEnd"/>
+        <w:t>The system’s main menu is printed the moment you run the program :</w:t>
+      </w:r>
     </w:p>
     <w:p>
       <w:pPr>
@@ -168,25 +178,7 @@
           <w:szCs w:val="32"/>
           <w:lang w:bidi="he-IL"/>
         </w:rPr>
-        <w:t xml:space="preserve">In the main menu you can either view the workers </w:t>
-      </w:r>
-      <w:proofErr w:type="gramStart"/>
-      <w:r>
-        <w:rPr>
-          <w:sz w:val="32"/>
-          <w:szCs w:val="32"/>
-          <w:lang w:bidi="he-IL"/>
-        </w:rPr>
-        <w:t>menu ,</w:t>
-      </w:r>
-      <w:proofErr w:type="gramEnd"/>
-      <w:r>
-        <w:rPr>
-          <w:sz w:val="32"/>
-          <w:szCs w:val="32"/>
-          <w:lang w:bidi="he-IL"/>
-        </w:rPr>
-        <w:t xml:space="preserve"> the shift menu or exit the program.</w:t>
+        <w:t>In the main menu you can either view the workers menu , the shift menu or exit the program.</w:t>
       </w:r>
     </w:p>
     <w:p>
@@ -254,7 +246,6 @@
         </w:rPr>
         <w:t xml:space="preserve"> </w:t>
       </w:r>
-      <w:proofErr w:type="gramStart"/>
       <w:r>
         <w:rPr>
           <w:b/>
@@ -269,34 +260,23 @@
         </w:rPr>
         <w:t>Workers :</w:t>
       </w:r>
-      <w:proofErr w:type="gramEnd"/>
-    </w:p>
-    <w:p>
-      <w:pPr>
-        <w:rPr>
-          <w:sz w:val="32"/>
-          <w:szCs w:val="32"/>
-          <w:lang w:bidi="he-IL"/>
-        </w:rPr>
-      </w:pPr>
-      <w:r>
-        <w:rPr>
-          <w:sz w:val="32"/>
-          <w:szCs w:val="32"/>
-          <w:lang w:bidi="he-IL"/>
-        </w:rPr>
-        <w:t xml:space="preserve">By choosing this option the system will print a list which represents the workers in the company in the following </w:t>
-      </w:r>
-      <w:proofErr w:type="gramStart"/>
-      <w:r>
-        <w:rPr>
-          <w:sz w:val="32"/>
-          <w:szCs w:val="32"/>
-          <w:lang w:bidi="he-IL"/>
-        </w:rPr>
-        <w:t>format :</w:t>
-      </w:r>
-      <w:proofErr w:type="gramEnd"/>
+    </w:p>
+    <w:p>
+      <w:pPr>
+        <w:rPr>
+          <w:sz w:val="32"/>
+          <w:szCs w:val="32"/>
+          <w:lang w:bidi="he-IL"/>
+        </w:rPr>
+      </w:pPr>
+      <w:r>
+        <w:rPr>
+          <w:sz w:val="32"/>
+          <w:szCs w:val="32"/>
+          <w:lang w:bidi="he-IL"/>
+        </w:rPr>
+        <w:t>By choosing this option the system will print a list which represents the workers in the company in the following format :</w:t>
+      </w:r>
     </w:p>
     <w:p>
       <w:pPr>
@@ -407,9 +387,8 @@
           <w:szCs w:val="32"/>
           <w:lang w:bidi="he-IL"/>
         </w:rPr>
-        <w:t xml:space="preserve">Worker </w:t>
-      </w:r>
-      <w:proofErr w:type="gramStart"/>
+        <w:t xml:space="preserve">Worker ID , Worker Name , [The jobs that the worker can do] </w:t>
+      </w:r>
       <w:r>
         <w:rPr>
           <w:color w:val="00B050"/>
@@ -417,25 +396,6 @@
           <w:szCs w:val="32"/>
           <w:lang w:bidi="he-IL"/>
         </w:rPr>
-        <w:t>ID ,</w:t>
-      </w:r>
-      <w:proofErr w:type="gramEnd"/>
-      <w:r>
-        <w:rPr>
-          <w:color w:val="00B050"/>
-          <w:sz w:val="32"/>
-          <w:szCs w:val="32"/>
-          <w:lang w:bidi="he-IL"/>
-        </w:rPr>
-        <w:t xml:space="preserve"> Worker Name , [The jobs that the worker can do] </w:t>
-      </w:r>
-      <w:r>
-        <w:rPr>
-          <w:color w:val="00B050"/>
-          <w:sz w:val="32"/>
-          <w:szCs w:val="32"/>
-          <w:lang w:bidi="he-IL"/>
-        </w:rPr>
         <w:t>--</w:t>
       </w:r>
     </w:p>
@@ -456,14 +416,52 @@
           <w:lang w:bidi="he-IL"/>
         </w:rPr>
       </w:pPr>
-      <w:r>
-        <w:rPr>
-          <w:sz w:val="32"/>
-          <w:szCs w:val="32"/>
+    </w:p>
+    <w:p>
+      <w:pPr>
+        <w:rPr>
+          <w:b/>
+          <w:bCs/>
+          <w:i/>
+          <w:iCs/>
+          <w:color w:val="002060"/>
+          <w:sz w:val="32"/>
+          <w:szCs w:val="32"/>
+          <w:u w:val="single"/>
+          <w:lang w:bidi="he-IL"/>
+        </w:rPr>
+      </w:pPr>
+      <w:r>
+        <w:rPr>
+          <w:b/>
+          <w:bCs/>
+          <w:i/>
+          <w:iCs/>
+          <w:color w:val="002060"/>
+          <w:sz w:val="32"/>
+          <w:szCs w:val="32"/>
+          <w:u w:val="single"/>
           <w:lang w:bidi="he-IL"/>
         </w:rPr>
         <w:lastRenderedPageBreak/>
-        <w:t xml:space="preserve">*If you are interested in adding a new worker to the database choose the “register a worker “ option and it will automatically start a progress which will ask you to fill some essential details and info about the new worker you wish to add. Here is a detailed </w:t>
+        <w:t>1.1) Registering a worker</w:t>
+      </w:r>
+    </w:p>
+    <w:p>
+      <w:pPr>
+        <w:rPr>
+          <w:sz w:val="32"/>
+          <w:szCs w:val="32"/>
+          <w:lang w:bidi="he-IL"/>
+        </w:rPr>
+      </w:pPr>
+      <w:r>
+        <w:rPr>
+          <w:sz w:val="32"/>
+          <w:szCs w:val="32"/>
+          <w:lang w:bidi="he-IL"/>
+        </w:rPr>
+        <w:t xml:space="preserve">If you are interested in adding a new worker to the database choose the “register a worker “ option and it will automatically start a progress which will ask you to fill some essential details and info about the new worker you wish to add. Here is a detailed </w:t>
       </w:r>
       <w:r>
         <w:rPr>
@@ -654,58 +652,13 @@
           <w:lang w:bidi="he-IL"/>
         </w:rPr>
       </w:pPr>
-    </w:p>
-    <w:p>
-      <w:pPr>
-        <w:rPr>
-          <w:sz w:val="32"/>
-          <w:szCs w:val="32"/>
-          <w:lang w:bidi="he-IL"/>
-        </w:rPr>
-      </w:pPr>
-    </w:p>
-    <w:p>
-      <w:pPr>
-        <w:rPr>
-          <w:sz w:val="32"/>
-          <w:szCs w:val="32"/>
-          <w:lang w:bidi="he-IL"/>
-        </w:rPr>
-      </w:pPr>
-    </w:p>
-    <w:p>
-      <w:pPr>
-        <w:rPr>
-          <w:sz w:val="32"/>
-          <w:szCs w:val="32"/>
-          <w:lang w:bidi="he-IL"/>
-        </w:rPr>
-      </w:pPr>
-      <w:r>
-        <w:rPr>
-          <w:sz w:val="32"/>
-          <w:szCs w:val="32"/>
-          <w:lang w:bidi="he-IL"/>
-        </w:rPr>
-        <w:t xml:space="preserve">If you wish to allow the worker to work more than one job when asked to “choose another ? y/n “ type “y” and hit Enter , then you can type another number for the “Worker types “ list , you can continue to add job types to the worker and when you decide the </w:t>
-      </w:r>
-      <w:proofErr w:type="spellStart"/>
-      <w:r>
-        <w:rPr>
-          <w:sz w:val="32"/>
-          <w:szCs w:val="32"/>
-          <w:lang w:bidi="he-IL"/>
-        </w:rPr>
-        <w:t>its</w:t>
-      </w:r>
-      <w:proofErr w:type="spellEnd"/>
-      <w:r>
-        <w:rPr>
-          <w:sz w:val="32"/>
-          <w:szCs w:val="32"/>
-          <w:lang w:bidi="he-IL"/>
-        </w:rPr>
-        <w:t xml:space="preserve"> enough type “n” as an answer to the popup “choose another ? y/n.</w:t>
+      <w:r>
+        <w:rPr>
+          <w:sz w:val="32"/>
+          <w:szCs w:val="32"/>
+          <w:lang w:bidi="he-IL"/>
+        </w:rPr>
+        <w:t>If you wish to allow the worker to work more than one job when asked to “choose another ? y/n “ type “y” and hit Enter , then you can type another number for the “Worker types “ list , you can continue to add job types to the worker and when you decide the its enough type “n” as an answer to the popup “choose another ? y/n.</w:t>
       </w:r>
     </w:p>
     <w:p>
@@ -727,14 +680,10 @@
           <w:u w:val="single"/>
           <w:lang w:bidi="he-IL"/>
         </w:rPr>
-        <w:lastRenderedPageBreak/>
-        <w:t xml:space="preserve">Important </w:t>
-      </w:r>
-      <w:proofErr w:type="gramStart"/>
-      <w:r>
-        <w:rPr>
-          <w:b/>
-          <w:bCs/>
+        <w:t>Important note</w:t>
+      </w:r>
+      <w:r>
+        <w:rPr>
           <w:i/>
           <w:iCs/>
           <w:sz w:val="32"/>
@@ -742,17 +691,6 @@
           <w:u w:val="single"/>
           <w:lang w:bidi="he-IL"/>
         </w:rPr>
-        <w:t>note</w:t>
-      </w:r>
-      <w:r>
-        <w:rPr>
-          <w:i/>
-          <w:iCs/>
-          <w:sz w:val="32"/>
-          <w:szCs w:val="32"/>
-          <w:u w:val="single"/>
-          <w:lang w:bidi="he-IL"/>
-        </w:rPr>
         <w:t xml:space="preserve"> </w:t>
       </w:r>
       <w:r>
@@ -761,19 +699,22 @@
           <w:szCs w:val="32"/>
           <w:lang w:bidi="he-IL"/>
         </w:rPr>
-        <w:t>:</w:t>
-      </w:r>
-      <w:proofErr w:type="gramEnd"/>
-      <w:r>
-        <w:rPr>
-          <w:sz w:val="32"/>
-          <w:szCs w:val="32"/>
-          <w:lang w:bidi="he-IL"/>
-        </w:rPr>
-        <w:t xml:space="preserve"> the registering date of the worker will be the starting date for him in his contract</w:t>
-      </w:r>
-      <w:r>
-        <w:rPr>
+        <w:t xml:space="preserve">: </w:t>
+      </w:r>
+      <w:r>
+        <w:rPr>
+          <w:rFonts w:ascii="Andalus" w:hAnsi="Andalus" w:cs="Andalus"/>
+          <w:color w:val="C00000"/>
+          <w:sz w:val="32"/>
+          <w:szCs w:val="32"/>
+          <w:lang w:bidi="he-IL"/>
+        </w:rPr>
+        <w:t>the registering date of the worker will be the starting date for him in his contract</w:t>
+      </w:r>
+      <w:r>
+        <w:rPr>
+          <w:rFonts w:ascii="Andalus" w:hAnsi="Andalus" w:cs="Andalus"/>
+          <w:color w:val="C00000"/>
           <w:sz w:val="32"/>
           <w:szCs w:val="32"/>
           <w:lang w:bidi="he-IL"/>
@@ -795,25 +736,8 @@
           <w:szCs w:val="32"/>
           <w:lang w:bidi="he-IL"/>
         </w:rPr>
-        <w:t xml:space="preserve">After registering the new </w:t>
-      </w:r>
-      <w:proofErr w:type="gramStart"/>
-      <w:r>
-        <w:rPr>
-          <w:sz w:val="32"/>
-          <w:szCs w:val="32"/>
-          <w:lang w:bidi="he-IL"/>
-        </w:rPr>
-        <w:t>worker ,</w:t>
-      </w:r>
-      <w:proofErr w:type="gramEnd"/>
-      <w:r>
-        <w:rPr>
-          <w:sz w:val="32"/>
-          <w:szCs w:val="32"/>
-          <w:lang w:bidi="he-IL"/>
-        </w:rPr>
-        <w:t xml:space="preserve"> he should appear in the “ view workers “ list :</w:t>
+        <w:lastRenderedPageBreak/>
+        <w:t>After registering the new worker , he should appear in the “ view workers “ list :</w:t>
       </w:r>
     </w:p>
     <w:p>
@@ -955,36 +879,61 @@
     <w:p>
       <w:pPr>
         <w:rPr>
-          <w:sz w:val="32"/>
-          <w:szCs w:val="32"/>
-          <w:lang w:bidi="he-IL"/>
-        </w:rPr>
-      </w:pPr>
-    </w:p>
-    <w:p>
-      <w:pPr>
-        <w:rPr>
-          <w:sz w:val="32"/>
-          <w:szCs w:val="32"/>
-          <w:lang w:bidi="he-IL"/>
-        </w:rPr>
-      </w:pPr>
-    </w:p>
-    <w:p>
-      <w:pPr>
-        <w:rPr>
-          <w:sz w:val="32"/>
-          <w:szCs w:val="32"/>
-          <w:lang w:bidi="he-IL"/>
-        </w:rPr>
-      </w:pPr>
-      <w:r>
-        <w:rPr>
-          <w:sz w:val="32"/>
-          <w:szCs w:val="32"/>
-          <w:lang w:bidi="he-IL"/>
-        </w:rPr>
-        <w:t xml:space="preserve">*if </w:t>
+          <w:b/>
+          <w:bCs/>
+          <w:i/>
+          <w:iCs/>
+          <w:color w:val="1F4E79" w:themeColor="accent5" w:themeShade="80"/>
+          <w:sz w:val="32"/>
+          <w:szCs w:val="32"/>
+          <w:u w:val="single"/>
+          <w:lang w:bidi="he-IL"/>
+        </w:rPr>
+      </w:pPr>
+      <w:r>
+        <w:rPr>
+          <w:b/>
+          <w:bCs/>
+          <w:i/>
+          <w:iCs/>
+          <w:color w:val="1F4E79" w:themeColor="accent5" w:themeShade="80"/>
+          <w:sz w:val="32"/>
+          <w:szCs w:val="32"/>
+          <w:u w:val="single"/>
+          <w:lang w:bidi="he-IL"/>
+        </w:rPr>
+        <w:t xml:space="preserve">1.2) Worker </w:t>
+      </w:r>
+      <w:r>
+        <w:rPr>
+          <w:b/>
+          <w:bCs/>
+          <w:i/>
+          <w:iCs/>
+          <w:color w:val="1F4E79" w:themeColor="accent5" w:themeShade="80"/>
+          <w:sz w:val="32"/>
+          <w:szCs w:val="32"/>
+          <w:u w:val="single"/>
+          <w:lang w:bidi="he-IL"/>
+        </w:rPr>
+        <w:t>info</w:t>
+      </w:r>
+    </w:p>
+    <w:p>
+      <w:pPr>
+        <w:rPr>
+          <w:sz w:val="32"/>
+          <w:szCs w:val="32"/>
+          <w:lang w:bidi="he-IL"/>
+        </w:rPr>
+      </w:pPr>
+      <w:r>
+        <w:rPr>
+          <w:sz w:val="32"/>
+          <w:szCs w:val="32"/>
+          <w:lang w:bidi="he-IL"/>
+        </w:rPr>
+        <w:t xml:space="preserve">if </w:t>
       </w:r>
       <w:r>
         <w:rPr>
@@ -1011,51 +960,6 @@
           <w:lang w:bidi="he-IL"/>
         </w:rPr>
       </w:pPr>
-    </w:p>
-    <w:p>
-      <w:pPr>
-        <w:rPr>
-          <w:sz w:val="32"/>
-          <w:szCs w:val="32"/>
-          <w:lang w:bidi="he-IL"/>
-        </w:rPr>
-      </w:pPr>
-    </w:p>
-    <w:p>
-      <w:pPr>
-        <w:rPr>
-          <w:sz w:val="32"/>
-          <w:szCs w:val="32"/>
-          <w:lang w:bidi="he-IL"/>
-        </w:rPr>
-      </w:pPr>
-    </w:p>
-    <w:p>
-      <w:pPr>
-        <w:rPr>
-          <w:sz w:val="32"/>
-          <w:szCs w:val="32"/>
-          <w:lang w:bidi="he-IL"/>
-        </w:rPr>
-      </w:pPr>
-    </w:p>
-    <w:p>
-      <w:pPr>
-        <w:rPr>
-          <w:sz w:val="32"/>
-          <w:szCs w:val="32"/>
-          <w:lang w:bidi="he-IL"/>
-        </w:rPr>
-      </w:pPr>
-    </w:p>
-    <w:p>
-      <w:pPr>
-        <w:rPr>
-          <w:sz w:val="32"/>
-          <w:szCs w:val="32"/>
-          <w:lang w:bidi="he-IL"/>
-        </w:rPr>
-      </w:pPr>
       <w:r>
         <w:rPr>
           <w:noProof/>
@@ -1063,15 +967,14 @@
           <w:szCs w:val="32"/>
           <w:lang w:bidi="he-IL"/>
         </w:rPr>
-        <w:lastRenderedPageBreak/>
         <w:drawing>
-          <wp:anchor distT="0" distB="0" distL="114300" distR="114300" simplePos="0" relativeHeight="251661312" behindDoc="0" locked="0" layoutInCell="1" allowOverlap="1" wp14:anchorId="5617069D" wp14:editId="38B3C296">
+          <wp:anchor distT="0" distB="0" distL="114300" distR="114300" simplePos="0" relativeHeight="251661312" behindDoc="0" locked="0" layoutInCell="1" allowOverlap="1" wp14:anchorId="5617069D" wp14:editId="6F879A95">
             <wp:simplePos x="0" y="0"/>
             <wp:positionH relativeFrom="margin">
-              <wp:align>left</wp:align>
+              <wp:align>center</wp:align>
             </wp:positionH>
             <wp:positionV relativeFrom="paragraph">
-              <wp:posOffset>-351191</wp:posOffset>
+              <wp:posOffset>10160</wp:posOffset>
             </wp:positionV>
             <wp:extent cx="5693410" cy="3476625"/>
             <wp:effectExtent l="0" t="0" r="2540" b="9525"/>
@@ -1179,36 +1082,48 @@
     <w:p>
       <w:pPr>
         <w:rPr>
-          <w:sz w:val="32"/>
-          <w:szCs w:val="32"/>
-          <w:lang w:bidi="he-IL"/>
-        </w:rPr>
-      </w:pPr>
-    </w:p>
-    <w:p>
-      <w:pPr>
-        <w:rPr>
-          <w:sz w:val="32"/>
-          <w:szCs w:val="32"/>
-          <w:lang w:bidi="he-IL"/>
-        </w:rPr>
-      </w:pPr>
-    </w:p>
-    <w:p>
-      <w:pPr>
-        <w:rPr>
-          <w:sz w:val="32"/>
-          <w:szCs w:val="32"/>
-          <w:lang w:bidi="he-IL"/>
-        </w:rPr>
-      </w:pPr>
-      <w:r>
-        <w:rPr>
-          <w:sz w:val="32"/>
-          <w:szCs w:val="32"/>
-          <w:lang w:bidi="he-IL"/>
-        </w:rPr>
-        <w:t xml:space="preserve">*to view the worker’s </w:t>
+          <w:b/>
+          <w:bCs/>
+          <w:i/>
+          <w:iCs/>
+          <w:color w:val="1F4E79" w:themeColor="accent5" w:themeShade="80"/>
+          <w:sz w:val="32"/>
+          <w:szCs w:val="32"/>
+          <w:u w:val="single"/>
+          <w:lang w:bidi="he-IL"/>
+        </w:rPr>
+      </w:pPr>
+      <w:r>
+        <w:rPr>
+          <w:b/>
+          <w:bCs/>
+          <w:i/>
+          <w:iCs/>
+          <w:color w:val="1F4E79" w:themeColor="accent5" w:themeShade="80"/>
+          <w:sz w:val="32"/>
+          <w:szCs w:val="32"/>
+          <w:u w:val="single"/>
+          <w:lang w:bidi="he-IL"/>
+        </w:rPr>
+        <w:lastRenderedPageBreak/>
+        <w:t>1.2.1) Print schedule</w:t>
+      </w:r>
+    </w:p>
+    <w:p>
+      <w:pPr>
+        <w:rPr>
+          <w:sz w:val="32"/>
+          <w:szCs w:val="32"/>
+          <w:lang w:bidi="he-IL"/>
+        </w:rPr>
+      </w:pPr>
+      <w:r>
+        <w:rPr>
+          <w:sz w:val="32"/>
+          <w:szCs w:val="32"/>
+          <w:lang w:bidi="he-IL"/>
+        </w:rPr>
+        <w:t xml:space="preserve">to view the worker’s </w:t>
       </w:r>
       <w:r>
         <w:rPr>
@@ -1226,16 +1141,14 @@
         </w:rPr>
         <w:t xml:space="preserve"> which represents the time he can work in according to his </w:t>
       </w:r>
-      <w:proofErr w:type="gramStart"/>
-      <w:r>
-        <w:rPr>
-          <w:sz w:val="32"/>
-          <w:szCs w:val="32"/>
-          <w:lang w:bidi="he-IL"/>
-        </w:rPr>
-        <w:t>constraints ,</w:t>
-      </w:r>
-      <w:proofErr w:type="gramEnd"/>
+      <w:r>
+        <w:rPr>
+          <w:sz w:val="32"/>
+          <w:szCs w:val="32"/>
+          <w:lang w:bidi="he-IL"/>
+        </w:rPr>
+        <w:t>constraints,</w:t>
+      </w:r>
       <w:r>
         <w:rPr>
           <w:sz w:val="32"/>
@@ -1261,16 +1174,16 @@
           <w:lang w:bidi="he-IL"/>
         </w:rPr>
         <w:drawing>
-          <wp:anchor distT="0" distB="0" distL="114300" distR="114300" simplePos="0" relativeHeight="251662336" behindDoc="0" locked="0" layoutInCell="1" allowOverlap="1" wp14:anchorId="4B2E0609" wp14:editId="4F11F84C">
+          <wp:anchor distT="0" distB="0" distL="114300" distR="114300" simplePos="0" relativeHeight="251662336" behindDoc="0" locked="0" layoutInCell="1" allowOverlap="1" wp14:anchorId="4B2E0609" wp14:editId="5AF9C974">
             <wp:simplePos x="0" y="0"/>
             <wp:positionH relativeFrom="column">
-              <wp:posOffset>284672</wp:posOffset>
+              <wp:posOffset>413888</wp:posOffset>
             </wp:positionH>
             <wp:positionV relativeFrom="paragraph">
-              <wp:posOffset>10471</wp:posOffset>
+              <wp:posOffset>10939</wp:posOffset>
             </wp:positionV>
-            <wp:extent cx="4882515" cy="4209415"/>
-            <wp:effectExtent l="0" t="0" r="0" b="635"/>
+            <wp:extent cx="4882515" cy="4080295"/>
+            <wp:effectExtent l="0" t="0" r="0" b="0"/>
             <wp:wrapNone/>
             <wp:docPr id="10" name="Picture 10"/>
             <wp:cNvGraphicFramePr>
@@ -1301,7 +1214,7 @@
                   <pic:spPr bwMode="auto">
                     <a:xfrm>
                       <a:off x="0" y="0"/>
-                      <a:ext cx="4882515" cy="4209415"/>
+                      <a:ext cx="4882515" cy="4080295"/>
                     </a:xfrm>
                     <a:prstGeom prst="rect">
                       <a:avLst/>
@@ -1314,6 +1227,9 @@
                 </pic:pic>
               </a:graphicData>
             </a:graphic>
+            <wp14:sizeRelV relativeFrom="margin">
+              <wp14:pctHeight>0</wp14:pctHeight>
+            </wp14:sizeRelV>
           </wp:anchor>
         </w:drawing>
       </w:r>
@@ -1417,14 +1333,23 @@
           <w:lang w:bidi="he-IL"/>
         </w:rPr>
       </w:pPr>
-      <w:r>
+    </w:p>
+    <w:p>
+      <w:pPr>
         <w:rPr>
           <w:color w:val="00B050"/>
           <w:sz w:val="32"/>
           <w:szCs w:val="32"/>
           <w:lang w:bidi="he-IL"/>
         </w:rPr>
-        <w:lastRenderedPageBreak/>
+      </w:pPr>
+      <w:r>
+        <w:rPr>
+          <w:color w:val="00B050"/>
+          <w:sz w:val="32"/>
+          <w:szCs w:val="32"/>
+          <w:lang w:bidi="he-IL"/>
+        </w:rPr>
         <w:t xml:space="preserve">-- </w:t>
       </w:r>
       <w:r>
@@ -1512,6 +1437,8 @@
     <w:p>
       <w:pPr>
         <w:rPr>
+          <w:rFonts w:ascii="Andalus" w:hAnsi="Andalus" w:cs="Andalus"/>
+          <w:color w:val="C00000"/>
           <w:sz w:val="32"/>
           <w:szCs w:val="32"/>
           <w:lang w:bidi="he-IL"/>
@@ -1541,20 +1468,32 @@
           <w:szCs w:val="32"/>
           <w:lang w:bidi="he-IL"/>
         </w:rPr>
-        <w:t xml:space="preserve"> canWork? </w:t>
-      </w:r>
-      <w:proofErr w:type="gramStart"/>
-      <w:r>
-        <w:rPr>
-          <w:sz w:val="32"/>
-          <w:szCs w:val="32"/>
-          <w:lang w:bidi="he-IL"/>
-        </w:rPr>
-        <w:t>doesn’t</w:t>
-      </w:r>
-      <w:proofErr w:type="gramEnd"/>
-      <w:r>
-        <w:rPr>
+        <w:t xml:space="preserve"> </w:t>
+      </w:r>
+      <w:r>
+        <w:rPr>
+          <w:rFonts w:ascii="Andalus" w:hAnsi="Andalus" w:cs="Andalus"/>
+          <w:color w:val="00B050"/>
+          <w:sz w:val="32"/>
+          <w:szCs w:val="32"/>
+          <w:lang w:bidi="he-IL"/>
+        </w:rPr>
+        <w:t xml:space="preserve">canWork? </w:t>
+      </w:r>
+      <w:r>
+        <w:rPr>
+          <w:rFonts w:ascii="Andalus" w:hAnsi="Andalus" w:cs="Andalus"/>
+          <w:color w:val="C00000"/>
+          <w:sz w:val="32"/>
+          <w:szCs w:val="32"/>
+          <w:lang w:bidi="he-IL"/>
+        </w:rPr>
+        <w:t>does not</w:t>
+      </w:r>
+      <w:r>
+        <w:rPr>
+          <w:rFonts w:ascii="Andalus" w:hAnsi="Andalus" w:cs="Andalus"/>
+          <w:color w:val="C00000"/>
           <w:sz w:val="32"/>
           <w:szCs w:val="32"/>
           <w:lang w:bidi="he-IL"/>
@@ -1563,8 +1502,10 @@
       </w:r>
       <w:r>
         <w:rPr>
+          <w:rFonts w:ascii="Andalus" w:hAnsi="Andalus" w:cs="Andalus"/>
           <w:b/>
           <w:bCs/>
+          <w:color w:val="1F4E79" w:themeColor="accent5" w:themeShade="80"/>
           <w:sz w:val="32"/>
           <w:szCs w:val="32"/>
           <w:lang w:bidi="he-IL"/>
@@ -1573,6 +1514,8 @@
       </w:r>
       <w:r>
         <w:rPr>
+          <w:rFonts w:ascii="Andalus" w:hAnsi="Andalus" w:cs="Andalus"/>
+          <w:color w:val="C00000"/>
           <w:sz w:val="32"/>
           <w:szCs w:val="32"/>
           <w:lang w:bidi="he-IL"/>
@@ -1581,6 +1524,8 @@
       </w:r>
       <w:r>
         <w:rPr>
+          <w:rFonts w:ascii="Andalus" w:hAnsi="Andalus" w:cs="Andalus"/>
+          <w:color w:val="C00000"/>
           <w:sz w:val="32"/>
           <w:szCs w:val="32"/>
           <w:lang w:bidi="he-IL"/>
@@ -1591,13 +1536,17 @@
     <w:p>
       <w:pPr>
         <w:rPr>
-          <w:sz w:val="32"/>
-          <w:szCs w:val="32"/>
-          <w:lang w:bidi="he-IL"/>
-        </w:rPr>
-      </w:pPr>
-      <w:r>
-        <w:rPr>
+          <w:rFonts w:ascii="Andalus" w:hAnsi="Andalus" w:cs="Andalus"/>
+          <w:color w:val="C00000"/>
+          <w:sz w:val="32"/>
+          <w:szCs w:val="32"/>
+          <w:lang w:bidi="he-IL"/>
+        </w:rPr>
+      </w:pPr>
+      <w:r>
+        <w:rPr>
+          <w:rFonts w:ascii="Andalus" w:hAnsi="Andalus" w:cs="Andalus"/>
+          <w:color w:val="C00000"/>
           <w:sz w:val="32"/>
           <w:szCs w:val="32"/>
           <w:lang w:bidi="he-IL"/>
@@ -1608,27 +1557,68 @@
     <w:p>
       <w:pPr>
         <w:rPr>
-          <w:sz w:val="32"/>
-          <w:szCs w:val="32"/>
-          <w:lang w:bidi="he-IL"/>
-        </w:rPr>
-      </w:pPr>
-    </w:p>
-    <w:p>
-      <w:pPr>
-        <w:rPr>
-          <w:sz w:val="32"/>
-          <w:szCs w:val="32"/>
-          <w:lang w:bidi="he-IL"/>
-        </w:rPr>
-      </w:pPr>
-      <w:r>
-        <w:rPr>
-          <w:sz w:val="32"/>
-          <w:szCs w:val="32"/>
-          <w:lang w:bidi="he-IL"/>
-        </w:rPr>
-        <w:t xml:space="preserve">*if you wish to view the worker’s </w:t>
+          <w:rFonts w:ascii="Andalus" w:hAnsi="Andalus" w:cs="Andalus"/>
+          <w:sz w:val="32"/>
+          <w:szCs w:val="32"/>
+          <w:lang w:bidi="he-IL"/>
+        </w:rPr>
+      </w:pPr>
+    </w:p>
+    <w:p>
+      <w:pPr>
+        <w:rPr>
+          <w:rFonts w:ascii="Andalus" w:hAnsi="Andalus" w:cs="Andalus"/>
+          <w:sz w:val="32"/>
+          <w:szCs w:val="32"/>
+          <w:lang w:bidi="he-IL"/>
+        </w:rPr>
+      </w:pPr>
+    </w:p>
+    <w:p>
+      <w:pPr>
+        <w:rPr>
+          <w:b/>
+          <w:bCs/>
+          <w:i/>
+          <w:iCs/>
+          <w:color w:val="1F4E79" w:themeColor="accent5" w:themeShade="80"/>
+          <w:sz w:val="32"/>
+          <w:szCs w:val="32"/>
+          <w:u w:val="single"/>
+          <w:lang w:bidi="he-IL"/>
+        </w:rPr>
+      </w:pPr>
+      <w:r>
+        <w:rPr>
+          <w:b/>
+          <w:bCs/>
+          <w:i/>
+          <w:iCs/>
+          <w:color w:val="1F4E79" w:themeColor="accent5" w:themeShade="80"/>
+          <w:sz w:val="32"/>
+          <w:szCs w:val="32"/>
+          <w:u w:val="single"/>
+          <w:lang w:bidi="he-IL"/>
+        </w:rPr>
+        <w:lastRenderedPageBreak/>
+        <w:t>1.2.2) Print Worker’s Contract</w:t>
+      </w:r>
+    </w:p>
+    <w:p>
+      <w:pPr>
+        <w:rPr>
+          <w:sz w:val="32"/>
+          <w:szCs w:val="32"/>
+          <w:lang w:bidi="he-IL"/>
+        </w:rPr>
+      </w:pPr>
+      <w:r>
+        <w:rPr>
+          <w:sz w:val="32"/>
+          <w:szCs w:val="32"/>
+          <w:lang w:bidi="he-IL"/>
+        </w:rPr>
+        <w:t xml:space="preserve">if you wish to view the worker’s </w:t>
       </w:r>
       <w:r>
         <w:rPr>
@@ -1660,33 +1650,15 @@
           <w:szCs w:val="32"/>
           <w:lang w:bidi="he-IL"/>
         </w:rPr>
-        <w:t>“</w:t>
-      </w:r>
-      <w:proofErr w:type="gramStart"/>
-      <w:r>
-        <w:rPr>
-          <w:sz w:val="32"/>
-          <w:szCs w:val="32"/>
-          <w:lang w:bidi="he-IL"/>
-        </w:rPr>
-        <w:t>option</w:t>
-      </w:r>
-      <w:r>
-        <w:rPr>
-          <w:sz w:val="32"/>
-          <w:szCs w:val="32"/>
-          <w:lang w:bidi="he-IL"/>
-        </w:rPr>
-        <w:t xml:space="preserve"> ,</w:t>
-      </w:r>
-      <w:proofErr w:type="gramEnd"/>
-      <w:r>
-        <w:rPr>
-          <w:sz w:val="32"/>
-          <w:szCs w:val="32"/>
-          <w:lang w:bidi="he-IL"/>
-        </w:rPr>
-        <w:t xml:space="preserve"> it will be printed in this format :</w:t>
+        <w:t>“option</w:t>
+      </w:r>
+      <w:r>
+        <w:rPr>
+          <w:sz w:val="32"/>
+          <w:szCs w:val="32"/>
+          <w:lang w:bidi="he-IL"/>
+        </w:rPr>
+        <w:t xml:space="preserve"> , it will be printed in this format :</w:t>
       </w:r>
     </w:p>
     <w:p>
@@ -1828,109 +1800,73 @@
     <w:p>
       <w:pPr>
         <w:rPr>
-          <w:sz w:val="32"/>
-          <w:szCs w:val="32"/>
-          <w:lang w:bidi="he-IL"/>
-        </w:rPr>
-      </w:pPr>
-    </w:p>
-    <w:p>
-      <w:pPr>
-        <w:rPr>
-          <w:sz w:val="32"/>
-          <w:szCs w:val="32"/>
-          <w:lang w:bidi="he-IL"/>
-        </w:rPr>
-      </w:pPr>
-    </w:p>
-    <w:p>
-      <w:pPr>
-        <w:rPr>
-          <w:sz w:val="32"/>
-          <w:szCs w:val="32"/>
-          <w:lang w:bidi="he-IL"/>
-        </w:rPr>
-      </w:pPr>
-    </w:p>
-    <w:p>
-      <w:pPr>
-        <w:rPr>
-          <w:sz w:val="32"/>
-          <w:szCs w:val="32"/>
-          <w:lang w:bidi="he-IL"/>
-        </w:rPr>
-      </w:pPr>
-    </w:p>
-    <w:p>
-      <w:pPr>
-        <w:rPr>
-          <w:sz w:val="32"/>
-          <w:szCs w:val="32"/>
-          <w:lang w:bidi="he-IL"/>
-        </w:rPr>
-      </w:pPr>
-    </w:p>
-    <w:p>
-      <w:pPr>
-        <w:rPr>
-          <w:sz w:val="32"/>
-          <w:szCs w:val="32"/>
-          <w:lang w:bidi="he-IL"/>
-        </w:rPr>
-      </w:pPr>
-    </w:p>
-    <w:p>
-      <w:pPr>
-        <w:rPr>
-          <w:sz w:val="32"/>
-          <w:szCs w:val="32"/>
-          <w:lang w:bidi="he-IL"/>
-        </w:rPr>
-      </w:pPr>
-    </w:p>
-    <w:p>
-      <w:pPr>
-        <w:rPr>
-          <w:sz w:val="32"/>
-          <w:szCs w:val="32"/>
-          <w:lang w:bidi="he-IL"/>
-        </w:rPr>
-      </w:pPr>
-      <w:r>
-        <w:rPr>
-          <w:sz w:val="32"/>
-          <w:szCs w:val="32"/>
-          <w:lang w:bidi="he-IL"/>
-        </w:rPr>
-        <w:lastRenderedPageBreak/>
-        <w:t xml:space="preserve">*to view the shifts that the worker is part </w:t>
-      </w:r>
-      <w:r>
-        <w:rPr>
-          <w:sz w:val="32"/>
-          <w:szCs w:val="32"/>
-          <w:lang w:bidi="he-IL"/>
-        </w:rPr>
-        <w:t>of,</w:t>
-      </w:r>
-      <w:r>
-        <w:rPr>
-          <w:sz w:val="32"/>
-          <w:szCs w:val="32"/>
-          <w:lang w:bidi="he-IL"/>
-        </w:rPr>
-        <w:t xml:space="preserve"> choose “print working shifts </w:t>
-      </w:r>
-      <w:proofErr w:type="gramStart"/>
-      <w:r>
-        <w:rPr>
-          <w:sz w:val="32"/>
-          <w:szCs w:val="32"/>
-          <w:lang w:bidi="he-IL"/>
-        </w:rPr>
-        <w:t>“ :</w:t>
-      </w:r>
-      <w:proofErr w:type="gramEnd"/>
+          <w:b/>
+          <w:bCs/>
+          <w:i/>
+          <w:iCs/>
+          <w:color w:val="1F4E79" w:themeColor="accent5" w:themeShade="80"/>
+          <w:sz w:val="32"/>
+          <w:szCs w:val="32"/>
+          <w:u w:val="single"/>
+          <w:lang w:bidi="he-IL"/>
+        </w:rPr>
+      </w:pPr>
+      <w:r>
+        <w:rPr>
+          <w:b/>
+          <w:bCs/>
+          <w:i/>
+          <w:iCs/>
+          <w:color w:val="1F4E79" w:themeColor="accent5" w:themeShade="80"/>
+          <w:sz w:val="32"/>
+          <w:szCs w:val="32"/>
+          <w:u w:val="single"/>
+          <w:lang w:bidi="he-IL"/>
+        </w:rPr>
+        <w:t>1.2.</w:t>
+      </w:r>
+      <w:r>
+        <w:rPr>
+          <w:b/>
+          <w:bCs/>
+          <w:i/>
+          <w:iCs/>
+          <w:color w:val="1F4E79" w:themeColor="accent5" w:themeShade="80"/>
+          <w:sz w:val="32"/>
+          <w:szCs w:val="32"/>
+          <w:u w:val="single"/>
+          <w:lang w:bidi="he-IL"/>
+        </w:rPr>
+        <w:t>3</w:t>
+      </w:r>
+      <w:r>
+        <w:rPr>
+          <w:b/>
+          <w:bCs/>
+          <w:i/>
+          <w:iCs/>
+          <w:color w:val="1F4E79" w:themeColor="accent5" w:themeShade="80"/>
+          <w:sz w:val="32"/>
+          <w:szCs w:val="32"/>
+          <w:u w:val="single"/>
+          <w:lang w:bidi="he-IL"/>
+        </w:rPr>
+        <w:t xml:space="preserve">) Print Worker’s </w:t>
+      </w:r>
+      <w:r>
+        <w:rPr>
+          <w:b/>
+          <w:bCs/>
+          <w:i/>
+          <w:iCs/>
+          <w:color w:val="1F4E79" w:themeColor="accent5" w:themeShade="80"/>
+          <w:sz w:val="32"/>
+          <w:szCs w:val="32"/>
+          <w:u w:val="single"/>
+          <w:lang w:bidi="he-IL"/>
+        </w:rPr>
+        <w:t>Shifts</w:t>
+      </w:r>
     </w:p>
     <w:p>
       <w:pPr>
@@ -1948,16 +1884,16 @@
           <w:lang w:bidi="he-IL"/>
         </w:rPr>
         <w:drawing>
-          <wp:anchor distT="0" distB="0" distL="114300" distR="114300" simplePos="0" relativeHeight="251664384" behindDoc="0" locked="0" layoutInCell="1" allowOverlap="1" wp14:anchorId="41E78038" wp14:editId="18D0D03F">
+          <wp:anchor distT="0" distB="0" distL="114300" distR="114300" simplePos="0" relativeHeight="251664384" behindDoc="0" locked="0" layoutInCell="1" allowOverlap="1" wp14:anchorId="41E78038" wp14:editId="2FB855B9">
             <wp:simplePos x="0" y="0"/>
             <wp:positionH relativeFrom="margin">
-              <wp:posOffset>-52705</wp:posOffset>
+              <wp:align>right</wp:align>
             </wp:positionH>
             <wp:positionV relativeFrom="paragraph">
-              <wp:posOffset>0</wp:posOffset>
+              <wp:posOffset>565784</wp:posOffset>
             </wp:positionV>
-            <wp:extent cx="5934710" cy="4908550"/>
-            <wp:effectExtent l="0" t="0" r="8890" b="6350"/>
+            <wp:extent cx="5934710" cy="4191000"/>
+            <wp:effectExtent l="0" t="0" r="8890" b="0"/>
             <wp:wrapNone/>
             <wp:docPr id="12" name="Picture 12"/>
             <wp:cNvGraphicFramePr>
@@ -1988,7 +1924,7 @@
                   <pic:spPr bwMode="auto">
                     <a:xfrm>
                       <a:off x="0" y="0"/>
-                      <a:ext cx="5934710" cy="4908550"/>
+                      <a:ext cx="5934710" cy="4191000"/>
                     </a:xfrm>
                     <a:prstGeom prst="rect">
                       <a:avLst/>
@@ -2001,161 +1937,214 @@
                 </pic:pic>
               </a:graphicData>
             </a:graphic>
+            <wp14:sizeRelV relativeFrom="margin">
+              <wp14:pctHeight>0</wp14:pctHeight>
+            </wp14:sizeRelV>
           </wp:anchor>
         </w:drawing>
       </w:r>
-    </w:p>
-    <w:p>
-      <w:pPr>
-        <w:rPr>
-          <w:sz w:val="32"/>
-          <w:szCs w:val="32"/>
-          <w:lang w:bidi="he-IL"/>
-        </w:rPr>
-      </w:pPr>
-    </w:p>
-    <w:p>
-      <w:pPr>
-        <w:rPr>
-          <w:sz w:val="32"/>
-          <w:szCs w:val="32"/>
-          <w:lang w:bidi="he-IL"/>
-        </w:rPr>
-      </w:pPr>
-    </w:p>
-    <w:p>
-      <w:pPr>
-        <w:rPr>
-          <w:sz w:val="32"/>
-          <w:szCs w:val="32"/>
-          <w:lang w:bidi="he-IL"/>
-        </w:rPr>
-      </w:pPr>
-    </w:p>
-    <w:p>
-      <w:pPr>
-        <w:rPr>
-          <w:sz w:val="32"/>
-          <w:szCs w:val="32"/>
-          <w:lang w:bidi="he-IL"/>
-        </w:rPr>
-      </w:pPr>
-    </w:p>
-    <w:p>
-      <w:pPr>
-        <w:rPr>
-          <w:sz w:val="32"/>
-          <w:szCs w:val="32"/>
-          <w:lang w:bidi="he-IL"/>
-        </w:rPr>
-      </w:pPr>
-    </w:p>
-    <w:p>
-      <w:pPr>
-        <w:rPr>
-          <w:sz w:val="32"/>
-          <w:szCs w:val="32"/>
-          <w:lang w:bidi="he-IL"/>
-        </w:rPr>
-      </w:pPr>
-    </w:p>
-    <w:p>
-      <w:pPr>
-        <w:rPr>
-          <w:sz w:val="32"/>
-          <w:szCs w:val="32"/>
-          <w:lang w:bidi="he-IL"/>
-        </w:rPr>
-      </w:pPr>
-    </w:p>
-    <w:p>
-      <w:pPr>
-        <w:rPr>
-          <w:sz w:val="32"/>
-          <w:szCs w:val="32"/>
-          <w:lang w:bidi="he-IL"/>
-        </w:rPr>
-      </w:pPr>
-    </w:p>
-    <w:p>
-      <w:pPr>
-        <w:rPr>
-          <w:sz w:val="32"/>
-          <w:szCs w:val="32"/>
-          <w:lang w:bidi="he-IL"/>
-        </w:rPr>
-      </w:pPr>
-    </w:p>
-    <w:p>
-      <w:pPr>
-        <w:rPr>
-          <w:sz w:val="32"/>
-          <w:szCs w:val="32"/>
-          <w:lang w:bidi="he-IL"/>
-        </w:rPr>
-      </w:pPr>
-      <w:r>
-        <w:rPr>
-          <w:sz w:val="32"/>
-          <w:szCs w:val="32"/>
-          <w:lang w:bidi="he-IL"/>
-        </w:rPr>
-        <w:t xml:space="preserve">* you can edit the worker’s details using the “edit worker details </w:t>
-      </w:r>
-      <w:proofErr w:type="gramStart"/>
-      <w:r>
-        <w:rPr>
-          <w:sz w:val="32"/>
-          <w:szCs w:val="32"/>
-          <w:lang w:bidi="he-IL"/>
-        </w:rPr>
-        <w:t>“ feature</w:t>
-      </w:r>
-      <w:proofErr w:type="gramEnd"/>
-      <w:r>
-        <w:rPr>
-          <w:sz w:val="32"/>
-          <w:szCs w:val="32"/>
-          <w:lang w:bidi="he-IL"/>
-        </w:rPr>
-        <w:t xml:space="preserve"> , which has a handful of options ,format :</w:t>
-      </w:r>
-    </w:p>
-    <w:p>
-      <w:pPr>
-        <w:rPr>
-          <w:sz w:val="32"/>
-          <w:szCs w:val="32"/>
-          <w:lang w:bidi="he-IL"/>
-        </w:rPr>
-      </w:pPr>
-    </w:p>
-    <w:p>
-      <w:pPr>
-        <w:rPr>
-          <w:sz w:val="32"/>
-          <w:szCs w:val="32"/>
-          <w:lang w:bidi="he-IL"/>
-        </w:rPr>
-      </w:pPr>
-    </w:p>
-    <w:p>
-      <w:pPr>
-        <w:rPr>
-          <w:sz w:val="32"/>
-          <w:szCs w:val="32"/>
-          <w:lang w:bidi="he-IL"/>
-        </w:rPr>
-      </w:pPr>
-    </w:p>
-    <w:p>
-      <w:pPr>
-        <w:rPr>
-          <w:sz w:val="32"/>
-          <w:szCs w:val="32"/>
-          <w:lang w:bidi="he-IL"/>
-        </w:rPr>
-      </w:pPr>
+      <w:r>
+        <w:rPr>
+          <w:sz w:val="32"/>
+          <w:szCs w:val="32"/>
+          <w:lang w:bidi="he-IL"/>
+        </w:rPr>
+        <w:t xml:space="preserve">to view the shifts that the worker is part </w:t>
+      </w:r>
+      <w:r>
+        <w:rPr>
+          <w:sz w:val="32"/>
+          <w:szCs w:val="32"/>
+          <w:lang w:bidi="he-IL"/>
+        </w:rPr>
+        <w:t>of,</w:t>
+      </w:r>
+      <w:r>
+        <w:rPr>
+          <w:sz w:val="32"/>
+          <w:szCs w:val="32"/>
+          <w:lang w:bidi="he-IL"/>
+        </w:rPr>
+        <w:t xml:space="preserve"> choose “print working shifts “ :</w:t>
+      </w:r>
+    </w:p>
+    <w:p>
+      <w:pPr>
+        <w:rPr>
+          <w:sz w:val="32"/>
+          <w:szCs w:val="32"/>
+          <w:lang w:bidi="he-IL"/>
+        </w:rPr>
+      </w:pPr>
+    </w:p>
+    <w:p>
+      <w:pPr>
+        <w:rPr>
+          <w:sz w:val="32"/>
+          <w:szCs w:val="32"/>
+          <w:lang w:bidi="he-IL"/>
+        </w:rPr>
+      </w:pPr>
+    </w:p>
+    <w:p>
+      <w:pPr>
+        <w:rPr>
+          <w:sz w:val="32"/>
+          <w:szCs w:val="32"/>
+          <w:lang w:bidi="he-IL"/>
+        </w:rPr>
+      </w:pPr>
+    </w:p>
+    <w:p>
+      <w:pPr>
+        <w:rPr>
+          <w:sz w:val="32"/>
+          <w:szCs w:val="32"/>
+          <w:lang w:bidi="he-IL"/>
+        </w:rPr>
+      </w:pPr>
+    </w:p>
+    <w:p>
+      <w:pPr>
+        <w:rPr>
+          <w:sz w:val="32"/>
+          <w:szCs w:val="32"/>
+          <w:lang w:bidi="he-IL"/>
+        </w:rPr>
+      </w:pPr>
+    </w:p>
+    <w:p>
+      <w:pPr>
+        <w:rPr>
+          <w:sz w:val="32"/>
+          <w:szCs w:val="32"/>
+          <w:lang w:bidi="he-IL"/>
+        </w:rPr>
+      </w:pPr>
+    </w:p>
+    <w:p>
+      <w:pPr>
+        <w:rPr>
+          <w:sz w:val="32"/>
+          <w:szCs w:val="32"/>
+          <w:lang w:bidi="he-IL"/>
+        </w:rPr>
+      </w:pPr>
+    </w:p>
+    <w:p>
+      <w:pPr>
+        <w:rPr>
+          <w:sz w:val="32"/>
+          <w:szCs w:val="32"/>
+          <w:lang w:bidi="he-IL"/>
+        </w:rPr>
+      </w:pPr>
+    </w:p>
+    <w:p>
+      <w:pPr>
+        <w:rPr>
+          <w:sz w:val="32"/>
+          <w:szCs w:val="32"/>
+          <w:lang w:bidi="he-IL"/>
+        </w:rPr>
+      </w:pPr>
+    </w:p>
+    <w:p>
+      <w:pPr>
+        <w:rPr>
+          <w:b/>
+          <w:bCs/>
+          <w:i/>
+          <w:iCs/>
+          <w:color w:val="1F4E79" w:themeColor="accent5" w:themeShade="80"/>
+          <w:sz w:val="32"/>
+          <w:szCs w:val="32"/>
+          <w:u w:val="single"/>
+          <w:lang w:bidi="he-IL"/>
+        </w:rPr>
+      </w:pPr>
+      <w:r>
+        <w:rPr>
+          <w:b/>
+          <w:bCs/>
+          <w:i/>
+          <w:iCs/>
+          <w:color w:val="1F4E79" w:themeColor="accent5" w:themeShade="80"/>
+          <w:sz w:val="32"/>
+          <w:szCs w:val="32"/>
+          <w:u w:val="single"/>
+          <w:lang w:bidi="he-IL"/>
+        </w:rPr>
+        <w:lastRenderedPageBreak/>
+        <w:t>1.2.</w:t>
+      </w:r>
+      <w:r>
+        <w:rPr>
+          <w:b/>
+          <w:bCs/>
+          <w:i/>
+          <w:iCs/>
+          <w:color w:val="1F4E79" w:themeColor="accent5" w:themeShade="80"/>
+          <w:sz w:val="32"/>
+          <w:szCs w:val="32"/>
+          <w:u w:val="single"/>
+          <w:lang w:bidi="he-IL"/>
+        </w:rPr>
+        <w:t>4</w:t>
+      </w:r>
+      <w:r>
+        <w:rPr>
+          <w:b/>
+          <w:bCs/>
+          <w:i/>
+          <w:iCs/>
+          <w:color w:val="1F4E79" w:themeColor="accent5" w:themeShade="80"/>
+          <w:sz w:val="32"/>
+          <w:szCs w:val="32"/>
+          <w:u w:val="single"/>
+          <w:lang w:bidi="he-IL"/>
+        </w:rPr>
+        <w:t xml:space="preserve">) </w:t>
+      </w:r>
+      <w:r>
+        <w:rPr>
+          <w:b/>
+          <w:bCs/>
+          <w:i/>
+          <w:iCs/>
+          <w:color w:val="1F4E79" w:themeColor="accent5" w:themeShade="80"/>
+          <w:sz w:val="32"/>
+          <w:szCs w:val="32"/>
+          <w:u w:val="single"/>
+          <w:lang w:bidi="he-IL"/>
+        </w:rPr>
+        <w:t>Edit worker’s Info</w:t>
+      </w:r>
+    </w:p>
+    <w:p>
+      <w:pPr>
+        <w:rPr>
+          <w:sz w:val="32"/>
+          <w:szCs w:val="32"/>
+          <w:lang w:bidi="he-IL"/>
+        </w:rPr>
+      </w:pPr>
+      <w:r>
+        <w:rPr>
+          <w:sz w:val="32"/>
+          <w:szCs w:val="32"/>
+          <w:lang w:bidi="he-IL"/>
+        </w:rPr>
+        <w:t xml:space="preserve"> you can edit the worker’s details using the “edit worker details “ feature , which has a handful of options</w:t>
+      </w:r>
+      <w:r>
+        <w:rPr>
+          <w:sz w:val="32"/>
+          <w:szCs w:val="32"/>
+          <w:lang w:bidi="he-IL"/>
+        </w:rPr>
+        <w:t xml:space="preserve">. </w:t>
+      </w:r>
       <w:r>
         <w:rPr>
           <w:sz w:val="32"/>
@@ -2186,71 +2175,8 @@
           <w:szCs w:val="32"/>
           <w:lang w:bidi="he-IL"/>
         </w:rPr>
-        <w:t xml:space="preserve"> you can see the updated worker from the “worker </w:t>
-      </w:r>
-      <w:proofErr w:type="gramStart"/>
-      <w:r>
-        <w:rPr>
-          <w:sz w:val="32"/>
-          <w:szCs w:val="32"/>
-          <w:lang w:bidi="he-IL"/>
-        </w:rPr>
-        <w:t>view ”</w:t>
-      </w:r>
-      <w:proofErr w:type="gramEnd"/>
-      <w:r>
-        <w:rPr>
-          <w:sz w:val="32"/>
-          <w:szCs w:val="32"/>
-          <w:lang w:bidi="he-IL"/>
-        </w:rPr>
-        <w:t xml:space="preserve"> option we saw earlier :</w:t>
-      </w:r>
-    </w:p>
-    <w:p>
-      <w:pPr>
-        <w:rPr>
-          <w:sz w:val="32"/>
-          <w:szCs w:val="32"/>
-          <w:lang w:bidi="he-IL"/>
-        </w:rPr>
-      </w:pPr>
-    </w:p>
-    <w:p>
-      <w:pPr>
-        <w:rPr>
-          <w:sz w:val="32"/>
-          <w:szCs w:val="32"/>
-          <w:lang w:bidi="he-IL"/>
-        </w:rPr>
-      </w:pPr>
-    </w:p>
-    <w:p>
-      <w:pPr>
-        <w:rPr>
-          <w:sz w:val="32"/>
-          <w:szCs w:val="32"/>
-          <w:lang w:bidi="he-IL"/>
-        </w:rPr>
-      </w:pPr>
-    </w:p>
-    <w:p>
-      <w:pPr>
-        <w:rPr>
-          <w:sz w:val="32"/>
-          <w:szCs w:val="32"/>
-          <w:lang w:bidi="he-IL"/>
-        </w:rPr>
-      </w:pPr>
-    </w:p>
-    <w:p>
-      <w:pPr>
-        <w:rPr>
-          <w:sz w:val="32"/>
-          <w:szCs w:val="32"/>
-          <w:lang w:bidi="he-IL"/>
-        </w:rPr>
-      </w:pPr>
+        <w:t xml:space="preserve"> you can see the updated worker from the “worker view ” option we saw earlier :</w:t>
+      </w:r>
     </w:p>
     <w:p>
       <w:pPr>
@@ -2268,13 +2194,13 @@
           <w:lang w:bidi="he-IL"/>
         </w:rPr>
         <w:drawing>
-          <wp:anchor distT="0" distB="0" distL="114300" distR="114300" simplePos="0" relativeHeight="251665408" behindDoc="0" locked="0" layoutInCell="1" allowOverlap="1" wp14:anchorId="734F246F" wp14:editId="74B5D769">
+          <wp:anchor distT="0" distB="0" distL="114300" distR="114300" simplePos="0" relativeHeight="251665408" behindDoc="0" locked="0" layoutInCell="1" allowOverlap="1" wp14:anchorId="734F246F" wp14:editId="25FA212F">
             <wp:simplePos x="0" y="0"/>
             <wp:positionH relativeFrom="margin">
-              <wp:posOffset>585782</wp:posOffset>
+              <wp:posOffset>594995</wp:posOffset>
             </wp:positionH>
             <wp:positionV relativeFrom="paragraph">
-              <wp:posOffset>-416308</wp:posOffset>
+              <wp:posOffset>10795</wp:posOffset>
             </wp:positionV>
             <wp:extent cx="4157980" cy="3209026"/>
             <wp:effectExtent l="0" t="0" r="0" b="0"/>
@@ -2402,6 +2328,15 @@
           <w:lang w:bidi="he-IL"/>
         </w:rPr>
       </w:pPr>
+    </w:p>
+    <w:p>
+      <w:pPr>
+        <w:rPr>
+          <w:sz w:val="32"/>
+          <w:szCs w:val="32"/>
+          <w:lang w:bidi="he-IL"/>
+        </w:rPr>
+      </w:pPr>
       <w:r>
         <w:rPr>
           <w:noProof/>
@@ -2410,13 +2345,13 @@
           <w:lang w:bidi="he-IL"/>
         </w:rPr>
         <w:drawing>
-          <wp:anchor distT="0" distB="0" distL="114300" distR="114300" simplePos="0" relativeHeight="251666432" behindDoc="0" locked="0" layoutInCell="1" allowOverlap="1" wp14:anchorId="5C431128" wp14:editId="14C29B55">
+          <wp:anchor distT="0" distB="0" distL="114300" distR="114300" simplePos="0" relativeHeight="251666432" behindDoc="0" locked="0" layoutInCell="1" allowOverlap="1" wp14:anchorId="5C431128" wp14:editId="466F225F">
             <wp:simplePos x="0" y="0"/>
             <wp:positionH relativeFrom="column">
-              <wp:posOffset>379562</wp:posOffset>
+              <wp:posOffset>626745</wp:posOffset>
             </wp:positionH>
             <wp:positionV relativeFrom="paragraph">
-              <wp:posOffset>361578</wp:posOffset>
+              <wp:posOffset>218440</wp:posOffset>
             </wp:positionV>
             <wp:extent cx="4088765" cy="3924935"/>
             <wp:effectExtent l="0" t="0" r="6985" b="0"/>
@@ -2550,38 +2485,11 @@
     <w:p>
       <w:pPr>
         <w:rPr>
-          <w:sz w:val="32"/>
-          <w:szCs w:val="32"/>
-          <w:lang w:bidi="he-IL"/>
-        </w:rPr>
-      </w:pPr>
-    </w:p>
-    <w:p>
-      <w:pPr>
-        <w:rPr>
-          <w:sz w:val="32"/>
-          <w:szCs w:val="32"/>
-          <w:lang w:bidi="he-IL"/>
-        </w:rPr>
-      </w:pPr>
-    </w:p>
-    <w:p>
-      <w:pPr>
-        <w:rPr>
-          <w:sz w:val="32"/>
-          <w:szCs w:val="32"/>
-          <w:lang w:bidi="he-IL"/>
-        </w:rPr>
-      </w:pPr>
-    </w:p>
-    <w:p>
-      <w:pPr>
-        <w:rPr>
           <w:b/>
           <w:bCs/>
           <w:i/>
           <w:iCs/>
-          <w:color w:val="002060"/>
+          <w:color w:val="7030A0"/>
           <w:sz w:val="32"/>
           <w:szCs w:val="32"/>
           <w:u w:val="single"/>
@@ -2594,7 +2502,7 @@
           <w:bCs/>
           <w:i/>
           <w:iCs/>
-          <w:color w:val="002060"/>
+          <w:color w:val="7030A0"/>
           <w:sz w:val="32"/>
           <w:szCs w:val="32"/>
           <w:u w:val="single"/>
@@ -2628,6 +2536,15 @@
         </w:rPr>
         <w:t>shifts:</w:t>
       </w:r>
+    </w:p>
+    <w:p>
+      <w:pPr>
+        <w:rPr>
+          <w:sz w:val="32"/>
+          <w:szCs w:val="32"/>
+          <w:lang w:bidi="he-IL"/>
+        </w:rPr>
+      </w:pPr>
     </w:p>
     <w:p>
       <w:pPr>
@@ -2803,6 +2720,135 @@
           <w:lang w:bidi="he-IL"/>
         </w:rPr>
       </w:pPr>
+    </w:p>
+    <w:p>
+      <w:pPr>
+        <w:rPr>
+          <w:sz w:val="32"/>
+          <w:szCs w:val="32"/>
+          <w:lang w:bidi="he-IL"/>
+        </w:rPr>
+      </w:pPr>
+      <w:r>
+        <w:rPr>
+          <w:sz w:val="32"/>
+          <w:szCs w:val="32"/>
+          <w:lang w:bidi="he-IL"/>
+        </w:rPr>
+        <w:t xml:space="preserve">Here we see that there are 2 shifts in the </w:t>
+      </w:r>
+      <w:r>
+        <w:rPr>
+          <w:sz w:val="32"/>
+          <w:szCs w:val="32"/>
+          <w:lang w:bidi="he-IL"/>
+        </w:rPr>
+        <w:t xml:space="preserve">shift history </w:t>
+      </w:r>
+      <w:r>
+        <w:rPr>
+          <w:sz w:val="32"/>
+          <w:szCs w:val="32"/>
+          <w:lang w:bidi="he-IL"/>
+        </w:rPr>
+        <w:t>.</w:t>
+      </w:r>
+    </w:p>
+    <w:p>
+      <w:pPr>
+        <w:rPr>
+          <w:sz w:val="32"/>
+          <w:szCs w:val="32"/>
+          <w:lang w:bidi="he-IL"/>
+        </w:rPr>
+      </w:pPr>
+    </w:p>
+    <w:p>
+      <w:pPr>
+        <w:rPr>
+          <w:b/>
+          <w:bCs/>
+          <w:i/>
+          <w:iCs/>
+          <w:color w:val="7030A0"/>
+          <w:sz w:val="32"/>
+          <w:szCs w:val="32"/>
+          <w:u w:val="single"/>
+          <w:lang w:bidi="he-IL"/>
+        </w:rPr>
+      </w:pPr>
+      <w:r>
+        <w:rPr>
+          <w:b/>
+          <w:bCs/>
+          <w:i/>
+          <w:iCs/>
+          <w:color w:val="7030A0"/>
+          <w:sz w:val="32"/>
+          <w:szCs w:val="32"/>
+          <w:u w:val="single"/>
+          <w:lang w:bidi="he-IL"/>
+        </w:rPr>
+        <w:t>2.1) Add worker to a shift/print available workers for a shift</w:t>
+      </w:r>
+    </w:p>
+    <w:p>
+      <w:pPr>
+        <w:rPr>
+          <w:b/>
+          <w:bCs/>
+          <w:i/>
+          <w:iCs/>
+          <w:color w:val="7030A0"/>
+          <w:sz w:val="32"/>
+          <w:szCs w:val="32"/>
+          <w:u w:val="single"/>
+          <w:lang w:bidi="he-IL"/>
+        </w:rPr>
+      </w:pPr>
+    </w:p>
+    <w:p>
+      <w:pPr>
+        <w:rPr>
+          <w:sz w:val="32"/>
+          <w:szCs w:val="32"/>
+          <w:lang w:bidi="he-IL"/>
+        </w:rPr>
+      </w:pPr>
+      <w:r>
+        <w:rPr>
+          <w:sz w:val="32"/>
+          <w:szCs w:val="32"/>
+          <w:lang w:bidi="he-IL"/>
+        </w:rPr>
+        <w:t xml:space="preserve"> you can add workers to a shift by selecting it first , choose the “select shift” option and then type its id , you will be given an open to print the available workers for this shift , alongside which jobs they can do , to do so choose the “</w:t>
+      </w:r>
+      <w:r>
+        <w:rPr>
+          <w:sz w:val="32"/>
+          <w:szCs w:val="32"/>
+          <w:lang w:bidi="he-IL"/>
+        </w:rPr>
+        <w:t>print available workers for this shift</w:t>
+      </w:r>
+      <w:r>
+        <w:rPr>
+          <w:sz w:val="32"/>
+          <w:szCs w:val="32"/>
+          <w:lang w:bidi="he-IL"/>
+        </w:rPr>
+        <w:t>” option :</w:t>
+      </w:r>
+    </w:p>
+    <w:p>
+      <w:pPr>
+        <w:rPr>
+          <w:sz w:val="32"/>
+          <w:szCs w:val="32"/>
+          <w:rtl/>
+          <w:lang w:bidi="he-IL"/>
+        </w:rPr>
+      </w:pPr>
       <w:r>
         <w:rPr>
           <w:noProof/>
@@ -2810,14 +2856,15 @@
           <w:szCs w:val="32"/>
           <w:lang w:bidi="he-IL"/>
         </w:rPr>
+        <w:lastRenderedPageBreak/>
         <w:drawing>
-          <wp:anchor distT="0" distB="0" distL="114300" distR="114300" simplePos="0" relativeHeight="251668480" behindDoc="0" locked="0" layoutInCell="1" allowOverlap="1" wp14:anchorId="6F55197C" wp14:editId="77869AB7">
+          <wp:anchor distT="0" distB="0" distL="114300" distR="114300" simplePos="0" relativeHeight="251668480" behindDoc="0" locked="0" layoutInCell="1" allowOverlap="1" wp14:anchorId="6F55197C" wp14:editId="35E7972D">
             <wp:simplePos x="0" y="0"/>
-            <wp:positionH relativeFrom="column">
-              <wp:posOffset>77243</wp:posOffset>
+            <wp:positionH relativeFrom="margin">
+              <wp:posOffset>28575</wp:posOffset>
             </wp:positionH>
             <wp:positionV relativeFrom="paragraph">
-              <wp:posOffset>1373457</wp:posOffset>
+              <wp:posOffset>-1905</wp:posOffset>
             </wp:positionV>
             <wp:extent cx="5934710" cy="3252470"/>
             <wp:effectExtent l="0" t="0" r="8890" b="5080"/>
@@ -2873,31 +2920,7 @@
           <w:szCs w:val="32"/>
           <w:lang w:bidi="he-IL"/>
         </w:rPr>
-        <w:t xml:space="preserve">Here we see that there are 2 shifts in the </w:t>
-      </w:r>
-      <w:r>
-        <w:rPr>
-          <w:sz w:val="32"/>
-          <w:szCs w:val="32"/>
-          <w:lang w:bidi="he-IL"/>
-        </w:rPr>
-        <w:t>shift history , you can add workers to a shift by selecting it first , choose the “select shift” option and then type its id , you will be given an open to print the available workers for this shift , alongside which jobs they can do , to do so choose the “</w:t>
-      </w:r>
-      <w:r>
-        <w:rPr>
-          <w:sz w:val="32"/>
-          <w:szCs w:val="32"/>
-          <w:lang w:bidi="he-IL"/>
-        </w:rPr>
-        <w:t>print available workers for this shift</w:t>
-      </w:r>
-      <w:r>
-        <w:rPr>
-          <w:sz w:val="32"/>
-          <w:szCs w:val="32"/>
-          <w:lang w:bidi="he-IL"/>
-        </w:rPr>
-        <w:t>” option :</w:t>
+        <w:t xml:space="preserve"> </w:t>
       </w:r>
     </w:p>
     <w:p>
@@ -2909,14 +2932,6 @@
           <w:lang w:bidi="he-IL"/>
         </w:rPr>
       </w:pPr>
-      <w:r>
-        <w:rPr>
-          <w:sz w:val="32"/>
-          <w:szCs w:val="32"/>
-          <w:lang w:bidi="he-IL"/>
-        </w:rPr>
-        <w:t xml:space="preserve"> </w:t>
-      </w:r>
     </w:p>
     <w:p>
       <w:pPr>
@@ -2953,17 +2968,42 @@
         <w:rPr>
           <w:sz w:val="32"/>
           <w:szCs w:val="32"/>
-          <w:rtl/>
-          <w:lang w:bidi="he-IL"/>
-        </w:rPr>
-      </w:pPr>
-    </w:p>
-    <w:p>
-      <w:pPr>
-        <w:rPr>
-          <w:sz w:val="32"/>
-          <w:szCs w:val="32"/>
-          <w:rtl/>
+          <w:lang w:bidi="he-IL"/>
+        </w:rPr>
+      </w:pPr>
+    </w:p>
+    <w:p>
+      <w:pPr>
+        <w:rPr>
+          <w:sz w:val="32"/>
+          <w:szCs w:val="32"/>
+          <w:lang w:bidi="he-IL"/>
+        </w:rPr>
+      </w:pPr>
+    </w:p>
+    <w:p>
+      <w:pPr>
+        <w:rPr>
+          <w:sz w:val="32"/>
+          <w:szCs w:val="32"/>
+          <w:lang w:bidi="he-IL"/>
+        </w:rPr>
+      </w:pPr>
+    </w:p>
+    <w:p>
+      <w:pPr>
+        <w:rPr>
+          <w:sz w:val="32"/>
+          <w:szCs w:val="32"/>
+          <w:lang w:bidi="he-IL"/>
+        </w:rPr>
+      </w:pPr>
+    </w:p>
+    <w:p>
+      <w:pPr>
+        <w:rPr>
+          <w:sz w:val="32"/>
+          <w:szCs w:val="32"/>
           <w:lang w:bidi="he-IL"/>
         </w:rPr>
       </w:pPr>
@@ -3048,25 +3088,7 @@
           <w:szCs w:val="32"/>
           <w:lang w:bidi="he-IL"/>
         </w:rPr>
-        <w:t xml:space="preserve"> he can work as a </w:t>
-      </w:r>
-      <w:proofErr w:type="gramStart"/>
-      <w:r>
-        <w:rPr>
-          <w:sz w:val="32"/>
-          <w:szCs w:val="32"/>
-          <w:lang w:bidi="he-IL"/>
-        </w:rPr>
-        <w:t>Cashier ,</w:t>
-      </w:r>
-      <w:proofErr w:type="gramEnd"/>
-      <w:r>
-        <w:rPr>
-          <w:sz w:val="32"/>
-          <w:szCs w:val="32"/>
-          <w:lang w:bidi="he-IL"/>
-        </w:rPr>
-        <w:t xml:space="preserve"> Cleaner or as a delivery guy. If you wish to add him to the shift choose the “add a worker to this shift” option , then type his id , you will then be asked to choose which task he will take in this shift :</w:t>
+        <w:t xml:space="preserve"> he can work as a Cashier , Cleaner or as a delivery guy. If you wish to add him to the shift choose the “add a worker to this shift” option , then type his id , you will then be asked to choose which task he will take in this shift :</w:t>
       </w:r>
     </w:p>
     <w:p>
@@ -3085,13 +3107,13 @@
           <w:lang w:bidi="he-IL"/>
         </w:rPr>
         <w:drawing>
-          <wp:anchor distT="0" distB="0" distL="114300" distR="114300" simplePos="0" relativeHeight="251669504" behindDoc="0" locked="0" layoutInCell="1" allowOverlap="1" wp14:anchorId="554D09D4" wp14:editId="299C54DB">
+          <wp:anchor distT="0" distB="0" distL="114300" distR="114300" simplePos="0" relativeHeight="251669504" behindDoc="0" locked="0" layoutInCell="1" allowOverlap="1" wp14:anchorId="554D09D4" wp14:editId="73E1EBBE">
             <wp:simplePos x="0" y="0"/>
-            <wp:positionH relativeFrom="column">
-              <wp:posOffset>0</wp:posOffset>
+            <wp:positionH relativeFrom="margin">
+              <wp:align>right</wp:align>
             </wp:positionH>
             <wp:positionV relativeFrom="paragraph">
-              <wp:posOffset>431</wp:posOffset>
+              <wp:posOffset>9525</wp:posOffset>
             </wp:positionV>
             <wp:extent cx="5934710" cy="3700780"/>
             <wp:effectExtent l="0" t="0" r="8890" b="0"/>
@@ -3213,39 +3235,13 @@
           <w:lang w:bidi="he-IL"/>
         </w:rPr>
       </w:pPr>
-    </w:p>
-    <w:p>
-      <w:pPr>
-        <w:rPr>
-          <w:sz w:val="32"/>
-          <w:szCs w:val="32"/>
-          <w:lang w:bidi="he-IL"/>
-        </w:rPr>
-      </w:pPr>
-    </w:p>
-    <w:p>
-      <w:pPr>
-        <w:rPr>
-          <w:sz w:val="32"/>
-          <w:szCs w:val="32"/>
-          <w:lang w:bidi="he-IL"/>
-        </w:rPr>
-      </w:pPr>
-    </w:p>
-    <w:p>
-      <w:pPr>
-        <w:rPr>
-          <w:sz w:val="32"/>
-          <w:szCs w:val="32"/>
-          <w:lang w:bidi="he-IL"/>
-        </w:rPr>
-      </w:pPr>
-      <w:r>
-        <w:rPr>
-          <w:sz w:val="32"/>
-          <w:szCs w:val="32"/>
-          <w:lang w:bidi="he-IL"/>
-        </w:rPr>
+      <w:r>
+        <w:rPr>
+          <w:sz w:val="32"/>
+          <w:szCs w:val="32"/>
+          <w:lang w:bidi="he-IL"/>
+        </w:rPr>
+        <w:lastRenderedPageBreak/>
         <w:t xml:space="preserve">In this example we chose to make </w:t>
       </w:r>
       <w:r>
@@ -3270,25 +3266,7 @@
           <w:szCs w:val="32"/>
           <w:lang w:bidi="he-IL"/>
         </w:rPr>
-        <w:t xml:space="preserve"> notice that after we asked to add him to the </w:t>
-      </w:r>
-      <w:proofErr w:type="gramStart"/>
-      <w:r>
-        <w:rPr>
-          <w:sz w:val="32"/>
-          <w:szCs w:val="32"/>
-          <w:lang w:bidi="he-IL"/>
-        </w:rPr>
-        <w:t>shift</w:t>
-      </w:r>
-      <w:proofErr w:type="gramEnd"/>
-      <w:r>
-        <w:rPr>
-          <w:sz w:val="32"/>
-          <w:szCs w:val="32"/>
-          <w:lang w:bidi="he-IL"/>
-        </w:rPr>
-        <w:t xml:space="preserve"> he was added to it and to the right staff </w:t>
+        <w:t xml:space="preserve"> notice that after we asked to add him to the shift he was added to it and to the right staff </w:t>
       </w:r>
       <w:r>
         <w:rPr>
@@ -3310,6 +3288,8 @@
     <w:p>
       <w:pPr>
         <w:rPr>
+          <w:rFonts w:ascii="Andalus" w:hAnsi="Andalus" w:cs="Andalus"/>
+          <w:color w:val="C00000"/>
           <w:sz w:val="32"/>
           <w:szCs w:val="32"/>
           <w:lang w:bidi="he-IL"/>
@@ -3319,54 +3299,229 @@
         <w:rPr>
           <w:b/>
           <w:bCs/>
-          <w:sz w:val="32"/>
-          <w:szCs w:val="32"/>
+          <w:i/>
+          <w:iCs/>
+          <w:sz w:val="32"/>
+          <w:szCs w:val="32"/>
+          <w:u w:val="single"/>
           <w:lang w:bidi="he-IL"/>
         </w:rPr>
         <w:t>A very important note</w:t>
       </w:r>
       <w:r>
         <w:rPr>
-          <w:sz w:val="32"/>
-          <w:szCs w:val="32"/>
-          <w:lang w:bidi="he-IL"/>
-        </w:rPr>
-        <w:t xml:space="preserve"> : even though Steve is the boss in this shift he can also work in it because he is after all a worker , and in supermarkets even the shift boss can take a job ( often a prestigious one ) , but a job is a job :)</w:t>
-      </w:r>
-    </w:p>
-    <w:p>
-      <w:pPr>
-        <w:rPr>
-          <w:sz w:val="32"/>
-          <w:szCs w:val="32"/>
-          <w:lang w:bidi="he-IL"/>
-        </w:rPr>
-      </w:pPr>
-    </w:p>
-    <w:p>
-      <w:pPr>
-        <w:rPr>
-          <w:sz w:val="32"/>
-          <w:szCs w:val="32"/>
-          <w:lang w:bidi="he-IL"/>
-        </w:rPr>
-      </w:pPr>
-    </w:p>
-    <w:p>
-      <w:pPr>
-        <w:rPr>
-          <w:sz w:val="32"/>
-          <w:szCs w:val="32"/>
-          <w:lang w:bidi="he-IL"/>
-        </w:rPr>
-      </w:pPr>
-      <w:r>
-        <w:rPr>
-          <w:sz w:val="32"/>
-          <w:szCs w:val="32"/>
-          <w:lang w:bidi="he-IL"/>
-        </w:rPr>
-        <w:t xml:space="preserve">*if you wish to make a new </w:t>
+          <w:i/>
+          <w:iCs/>
+          <w:sz w:val="32"/>
+          <w:szCs w:val="32"/>
+          <w:u w:val="single"/>
+          <w:lang w:bidi="he-IL"/>
+        </w:rPr>
+        <w:t xml:space="preserve"> </w:t>
+      </w:r>
+      <w:r>
+        <w:rPr>
+          <w:sz w:val="32"/>
+          <w:szCs w:val="32"/>
+          <w:lang w:bidi="he-IL"/>
+        </w:rPr>
+        <w:t xml:space="preserve">: </w:t>
+      </w:r>
+      <w:r>
+        <w:rPr>
+          <w:rFonts w:ascii="Andalus" w:hAnsi="Andalus" w:cs="Andalus"/>
+          <w:color w:val="C00000"/>
+          <w:sz w:val="32"/>
+          <w:szCs w:val="32"/>
+          <w:lang w:bidi="he-IL"/>
+        </w:rPr>
+        <w:t xml:space="preserve">even though Steve is the boss in this shift he can also work in it because he is after all a worker , and in supermarkets even the shift boss can take a job ( often a prestigious one ) , but a job is a job </w:t>
+      </w:r>
+      <w:r>
+        <w:rPr>
+          <w:rFonts w:asciiTheme="majorHAnsi" w:hAnsiTheme="majorHAnsi" w:cstheme="majorHAnsi"/>
+          <w:color w:val="C00000"/>
+          <w:sz w:val="32"/>
+          <w:szCs w:val="32"/>
+          <w:lang w:bidi="he-IL"/>
+        </w:rPr>
+        <w:t>:)</w:t>
+      </w:r>
+    </w:p>
+    <w:p>
+      <w:pPr>
+        <w:rPr>
+          <w:sz w:val="32"/>
+          <w:szCs w:val="32"/>
+          <w:lang w:bidi="he-IL"/>
+        </w:rPr>
+      </w:pPr>
+    </w:p>
+    <w:p>
+      <w:pPr>
+        <w:rPr>
+          <w:b/>
+          <w:bCs/>
+          <w:i/>
+          <w:iCs/>
+          <w:color w:val="7030A0"/>
+          <w:sz w:val="32"/>
+          <w:szCs w:val="32"/>
+          <w:u w:val="single"/>
+          <w:lang w:bidi="he-IL"/>
+        </w:rPr>
+      </w:pPr>
+      <w:r>
+        <w:rPr>
+          <w:b/>
+          <w:bCs/>
+          <w:i/>
+          <w:iCs/>
+          <w:color w:val="7030A0"/>
+          <w:sz w:val="32"/>
+          <w:szCs w:val="32"/>
+          <w:u w:val="single"/>
+          <w:lang w:bidi="he-IL"/>
+        </w:rPr>
+        <w:t>2.</w:t>
+      </w:r>
+      <w:r>
+        <w:rPr>
+          <w:b/>
+          <w:bCs/>
+          <w:i/>
+          <w:iCs/>
+          <w:color w:val="7030A0"/>
+          <w:sz w:val="32"/>
+          <w:szCs w:val="32"/>
+          <w:u w:val="single"/>
+          <w:lang w:bidi="he-IL"/>
+        </w:rPr>
+        <w:t>2</w:t>
+      </w:r>
+      <w:r>
+        <w:rPr>
+          <w:b/>
+          <w:bCs/>
+          <w:i/>
+          <w:iCs/>
+          <w:color w:val="7030A0"/>
+          <w:sz w:val="32"/>
+          <w:szCs w:val="32"/>
+          <w:u w:val="single"/>
+          <w:lang w:bidi="he-IL"/>
+        </w:rPr>
+        <w:t xml:space="preserve">) </w:t>
+      </w:r>
+      <w:r>
+        <w:rPr>
+          <w:b/>
+          <w:bCs/>
+          <w:i/>
+          <w:iCs/>
+          <w:color w:val="7030A0"/>
+          <w:sz w:val="32"/>
+          <w:szCs w:val="32"/>
+          <w:u w:val="single"/>
+          <w:lang w:bidi="he-IL"/>
+        </w:rPr>
+        <w:t>Create</w:t>
+      </w:r>
+      <w:r>
+        <w:rPr>
+          <w:b/>
+          <w:bCs/>
+          <w:i/>
+          <w:iCs/>
+          <w:color w:val="7030A0"/>
+          <w:sz w:val="32"/>
+          <w:szCs w:val="32"/>
+          <w:u w:val="single"/>
+          <w:lang w:bidi="he-IL"/>
+        </w:rPr>
+        <w:t xml:space="preserve"> </w:t>
+      </w:r>
+      <w:r>
+        <w:rPr>
+          <w:b/>
+          <w:bCs/>
+          <w:i/>
+          <w:iCs/>
+          <w:color w:val="7030A0"/>
+          <w:sz w:val="32"/>
+          <w:szCs w:val="32"/>
+          <w:u w:val="single"/>
+          <w:lang w:bidi="he-IL"/>
+        </w:rPr>
+        <w:t>A</w:t>
+      </w:r>
+      <w:r>
+        <w:rPr>
+          <w:b/>
+          <w:bCs/>
+          <w:i/>
+          <w:iCs/>
+          <w:color w:val="7030A0"/>
+          <w:sz w:val="32"/>
+          <w:szCs w:val="32"/>
+          <w:u w:val="single"/>
+          <w:lang w:bidi="he-IL"/>
+        </w:rPr>
+        <w:t xml:space="preserve"> </w:t>
+      </w:r>
+      <w:r>
+        <w:rPr>
+          <w:b/>
+          <w:bCs/>
+          <w:i/>
+          <w:iCs/>
+          <w:color w:val="7030A0"/>
+          <w:sz w:val="32"/>
+          <w:szCs w:val="32"/>
+          <w:u w:val="single"/>
+          <w:lang w:bidi="he-IL"/>
+        </w:rPr>
+        <w:t>S</w:t>
+      </w:r>
+      <w:r>
+        <w:rPr>
+          <w:b/>
+          <w:bCs/>
+          <w:i/>
+          <w:iCs/>
+          <w:color w:val="7030A0"/>
+          <w:sz w:val="32"/>
+          <w:szCs w:val="32"/>
+          <w:u w:val="single"/>
+          <w:lang w:bidi="he-IL"/>
+        </w:rPr>
+        <w:t>hift</w:t>
+      </w:r>
+    </w:p>
+    <w:p>
+      <w:pPr>
+        <w:rPr>
+          <w:sz w:val="32"/>
+          <w:szCs w:val="32"/>
+          <w:lang w:bidi="he-IL"/>
+        </w:rPr>
+      </w:pPr>
+    </w:p>
+    <w:p>
+      <w:pPr>
+        <w:rPr>
+          <w:sz w:val="32"/>
+          <w:szCs w:val="32"/>
+          <w:lang w:bidi="he-IL"/>
+        </w:rPr>
+      </w:pPr>
+      <w:r>
+        <w:rPr>
+          <w:sz w:val="32"/>
+          <w:szCs w:val="32"/>
+          <w:lang w:bidi="he-IL"/>
+        </w:rPr>
+        <w:t xml:space="preserve">if you wish to make a new </w:t>
       </w:r>
       <w:r>
         <w:rPr>
@@ -3382,25 +3537,7 @@
           <w:szCs w:val="32"/>
           <w:lang w:bidi="he-IL"/>
         </w:rPr>
-        <w:t xml:space="preserve"> choose the </w:t>
-      </w:r>
-      <w:proofErr w:type="gramStart"/>
-      <w:r>
-        <w:rPr>
-          <w:sz w:val="32"/>
-          <w:szCs w:val="32"/>
-          <w:lang w:bidi="he-IL"/>
-        </w:rPr>
-        <w:t>“ create</w:t>
-      </w:r>
-      <w:proofErr w:type="gramEnd"/>
-      <w:r>
-        <w:rPr>
-          <w:sz w:val="32"/>
-          <w:szCs w:val="32"/>
-          <w:lang w:bidi="he-IL"/>
-        </w:rPr>
-        <w:t xml:space="preserve"> a shift “ option from the “view Shifts” menu . you will be asked to enter a few details such as : the shift date (be attention to the format !!) , </w:t>
+        <w:t xml:space="preserve"> choose the “ create a shift “ option from the “view Shifts” menu . you will be asked to enter a few details such as : the shift date (be attention to the format !!) , </w:t>
       </w:r>
       <w:r>
         <w:rPr>
@@ -3726,14 +3863,6 @@
           <w:lang w:bidi="he-IL"/>
         </w:rPr>
       </w:pPr>
-      <w:r>
-        <w:rPr>
-          <w:sz w:val="32"/>
-          <w:szCs w:val="32"/>
-          <w:lang w:bidi="he-IL"/>
-        </w:rPr>
-        <w:tab/>
-      </w:r>
     </w:p>
     <w:p>
       <w:pPr>
@@ -3746,10 +3875,196 @@
           <w:lang w:bidi="he-IL"/>
         </w:rPr>
       </w:pPr>
-      <w:r>
-        <w:rPr>
-          <w:sz w:val="32"/>
-          <w:szCs w:val="32"/>
+    </w:p>
+    <w:p>
+      <w:pPr>
+        <w:tabs>
+          <w:tab w:val="left" w:pos="2472"/>
+        </w:tabs>
+        <w:rPr>
+          <w:sz w:val="32"/>
+          <w:szCs w:val="32"/>
+          <w:lang w:bidi="he-IL"/>
+        </w:rPr>
+      </w:pPr>
+    </w:p>
+    <w:p>
+      <w:pPr>
+        <w:tabs>
+          <w:tab w:val="left" w:pos="2472"/>
+        </w:tabs>
+        <w:rPr>
+          <w:sz w:val="32"/>
+          <w:szCs w:val="32"/>
+          <w:lang w:bidi="he-IL"/>
+        </w:rPr>
+      </w:pPr>
+    </w:p>
+    <w:p>
+      <w:pPr>
+        <w:tabs>
+          <w:tab w:val="left" w:pos="2472"/>
+        </w:tabs>
+        <w:rPr>
+          <w:sz w:val="32"/>
+          <w:szCs w:val="32"/>
+          <w:lang w:bidi="he-IL"/>
+        </w:rPr>
+      </w:pPr>
+    </w:p>
+    <w:p>
+      <w:pPr>
+        <w:tabs>
+          <w:tab w:val="left" w:pos="2472"/>
+        </w:tabs>
+        <w:rPr>
+          <w:sz w:val="32"/>
+          <w:szCs w:val="32"/>
+          <w:lang w:bidi="he-IL"/>
+        </w:rPr>
+      </w:pPr>
+    </w:p>
+    <w:p>
+      <w:pPr>
+        <w:tabs>
+          <w:tab w:val="left" w:pos="2472"/>
+        </w:tabs>
+        <w:rPr>
+          <w:sz w:val="32"/>
+          <w:szCs w:val="32"/>
+          <w:lang w:bidi="he-IL"/>
+        </w:rPr>
+      </w:pPr>
+    </w:p>
+    <w:p>
+      <w:pPr>
+        <w:tabs>
+          <w:tab w:val="left" w:pos="2472"/>
+        </w:tabs>
+        <w:rPr>
+          <w:sz w:val="32"/>
+          <w:szCs w:val="32"/>
+          <w:lang w:bidi="he-IL"/>
+        </w:rPr>
+      </w:pPr>
+    </w:p>
+    <w:p>
+      <w:pPr>
+        <w:tabs>
+          <w:tab w:val="left" w:pos="2472"/>
+        </w:tabs>
+        <w:rPr>
+          <w:sz w:val="32"/>
+          <w:szCs w:val="32"/>
+          <w:lang w:bidi="he-IL"/>
+        </w:rPr>
+      </w:pPr>
+    </w:p>
+    <w:p>
+      <w:pPr>
+        <w:tabs>
+          <w:tab w:val="left" w:pos="2472"/>
+        </w:tabs>
+        <w:rPr>
+          <w:sz w:val="32"/>
+          <w:szCs w:val="32"/>
+          <w:lang w:bidi="he-IL"/>
+        </w:rPr>
+      </w:pPr>
+    </w:p>
+    <w:p>
+      <w:pPr>
+        <w:tabs>
+          <w:tab w:val="left" w:pos="2472"/>
+        </w:tabs>
+        <w:rPr>
+          <w:sz w:val="32"/>
+          <w:szCs w:val="32"/>
+          <w:lang w:bidi="he-IL"/>
+        </w:rPr>
+      </w:pPr>
+    </w:p>
+    <w:p>
+      <w:pPr>
+        <w:tabs>
+          <w:tab w:val="left" w:pos="2472"/>
+        </w:tabs>
+        <w:rPr>
+          <w:sz w:val="32"/>
+          <w:szCs w:val="32"/>
+          <w:lang w:bidi="he-IL"/>
+        </w:rPr>
+      </w:pPr>
+    </w:p>
+    <w:p>
+      <w:pPr>
+        <w:tabs>
+          <w:tab w:val="left" w:pos="2472"/>
+        </w:tabs>
+        <w:rPr>
+          <w:sz w:val="32"/>
+          <w:szCs w:val="32"/>
+          <w:lang w:bidi="he-IL"/>
+        </w:rPr>
+      </w:pPr>
+    </w:p>
+    <w:p>
+      <w:pPr>
+        <w:tabs>
+          <w:tab w:val="left" w:pos="2472"/>
+        </w:tabs>
+        <w:rPr>
+          <w:sz w:val="32"/>
+          <w:szCs w:val="32"/>
+          <w:lang w:bidi="he-IL"/>
+        </w:rPr>
+      </w:pPr>
+    </w:p>
+    <w:p>
+      <w:pPr>
+        <w:tabs>
+          <w:tab w:val="left" w:pos="2472"/>
+        </w:tabs>
+        <w:rPr>
+          <w:sz w:val="32"/>
+          <w:szCs w:val="32"/>
+          <w:lang w:bidi="he-IL"/>
+        </w:rPr>
+      </w:pPr>
+      <w:r>
+        <w:rPr>
+          <w:sz w:val="32"/>
+          <w:szCs w:val="32"/>
+          <w:lang w:bidi="he-IL"/>
+        </w:rPr>
+        <w:tab/>
+      </w:r>
+    </w:p>
+    <w:p>
+      <w:pPr>
+        <w:tabs>
+          <w:tab w:val="left" w:pos="2472"/>
+        </w:tabs>
+        <w:rPr>
+          <w:b/>
+          <w:bCs/>
+          <w:i/>
+          <w:iCs/>
+          <w:sz w:val="32"/>
+          <w:szCs w:val="32"/>
+          <w:u w:val="single"/>
+          <w:lang w:bidi="he-IL"/>
+        </w:rPr>
+      </w:pPr>
+      <w:r>
+        <w:rPr>
+          <w:b/>
+          <w:bCs/>
+          <w:i/>
+          <w:iCs/>
+          <w:sz w:val="32"/>
+          <w:szCs w:val="32"/>
+          <w:u w:val="single"/>
           <w:lang w:bidi="he-IL"/>
         </w:rPr>
         <w:lastRenderedPageBreak/>
@@ -3757,11 +4072,29 @@
       </w:r>
       <w:r>
         <w:rPr>
-          <w:sz w:val="32"/>
-          <w:szCs w:val="32"/>
+          <w:b/>
+          <w:bCs/>
+          <w:i/>
+          <w:iCs/>
+          <w:sz w:val="32"/>
+          <w:szCs w:val="32"/>
+          <w:u w:val="single"/>
           <w:lang w:bidi="he-IL"/>
         </w:rPr>
         <w:t>notes:</w:t>
+      </w:r>
+      <w:r>
+        <w:rPr>
+          <w:b/>
+          <w:bCs/>
+          <w:i/>
+          <w:iCs/>
+          <w:sz w:val="32"/>
+          <w:szCs w:val="32"/>
+          <w:u w:val="single"/>
+          <w:lang w:bidi="he-IL"/>
+        </w:rPr>
+        <w:t>-</w:t>
       </w:r>
     </w:p>
     <w:p>
@@ -3880,6 +4213,19 @@
         </w:rPr>
         <w:t>When asked to type something into console , DO NOT type a line with any spaces , also please try to stay at the bounds of the options and do not try to test the system’s stability ( for example when asked for salary value type a number , when asked to choose an option from the menu or a list type a positive Integer , unless it is stated otherwise ).</w:t>
       </w:r>
+    </w:p>
+    <w:p>
+      <w:pPr>
+        <w:pStyle w:val="ListParagraph"/>
+        <w:tabs>
+          <w:tab w:val="left" w:pos="2472"/>
+        </w:tabs>
+        <w:rPr>
+          <w:sz w:val="32"/>
+          <w:szCs w:val="32"/>
+          <w:lang w:bidi="he-IL"/>
+        </w:rPr>
+      </w:pPr>
     </w:p>
     <w:p>
       <w:pPr>

</xml_diff>